<commit_message>
doc: add chomebook schedule proposal
</commit_message>
<xml_diff>
--- a/src/docs/proposal.docx
+++ b/src/docs/proposal.docx
@@ -1063,16 +1063,590 @@
         </w:rPr>
         <w:t xml:space="preserve">idático. </w:t>
       </w:r>
-      <w:r>
-        <w:rPr>
-          <w:rFonts w:ascii="Calibri" w:hAnsi="Calibri" w:eastAsia="Calibri" w:cs="Calibri"/>
-          <w:noProof w:val="0"/>
-          <w:sz w:val="22"/>
-          <w:szCs w:val="22"/>
-          <w:lang w:val="pt-PT"/>
-        </w:rPr>
-        <w:t xml:space="preserve"> </w:t>
-      </w:r>
+    </w:p>
+    <w:p>
+      <w:pPr>
+        <w:pStyle w:val="Normal"/>
+        <w:jc w:val="both"/>
+        <w:rPr>
+          <w:rFonts w:ascii="Calibri" w:hAnsi="Calibri" w:eastAsia="Calibri" w:cs="Calibri"/>
+          <w:noProof w:val="0"/>
+          <w:sz w:val="22"/>
+          <w:szCs w:val="22"/>
+          <w:lang w:val="pt-PT"/>
+        </w:rPr>
+      </w:pPr>
+      <w:r>
+        <w:rPr>
+          <w:rFonts w:ascii="Calibri" w:hAnsi="Calibri" w:eastAsia="Calibri" w:cs="Calibri"/>
+          <w:noProof w:val="0"/>
+          <w:sz w:val="22"/>
+          <w:szCs w:val="22"/>
+          <w:lang w:val="pt-PT"/>
+        </w:rPr>
+        <w:t xml:space="preserve">4.1 </w:t>
+      </w:r>
+      <w:r>
+        <w:rPr>
+          <w:rFonts w:ascii="Calibri" w:hAnsi="Calibri" w:eastAsia="Calibri" w:cs="Calibri"/>
+          <w:b w:val="1"/>
+          <w:bCs w:val="1"/>
+          <w:noProof w:val="0"/>
+          <w:sz w:val="22"/>
+          <w:szCs w:val="22"/>
+          <w:lang w:val="pt-PT"/>
+        </w:rPr>
+        <w:t>Cronograma proposto</w:t>
+      </w:r>
+      <w:r>
+        <w:rPr>
+          <w:rFonts w:ascii="Calibri" w:hAnsi="Calibri" w:eastAsia="Calibri" w:cs="Calibri"/>
+          <w:noProof w:val="0"/>
+          <w:sz w:val="22"/>
+          <w:szCs w:val="22"/>
+          <w:lang w:val="pt-PT"/>
+        </w:rPr>
+        <w:t xml:space="preserve">: </w:t>
+      </w:r>
+      <w:r>
+        <w:rPr>
+          <w:rFonts w:ascii="Calibri" w:hAnsi="Calibri" w:eastAsia="Calibri" w:cs="Calibri"/>
+          <w:noProof w:val="0"/>
+          <w:sz w:val="22"/>
+          <w:szCs w:val="22"/>
+          <w:lang w:val="pt-PT"/>
+        </w:rPr>
+        <w:t>Este cronograma proposto permite que cada tópico seja abordado de forma aprofundada durante 2 horas em cada dia, proporcionando uma introdução completa ao uso do Chromebook e às ferramentas digitais associadas:</w:t>
+      </w:r>
+    </w:p>
+    <w:p>
+      <w:pPr>
+        <w:pStyle w:val="Normal"/>
+        <w:ind w:left="0"/>
+        <w:jc w:val="both"/>
+        <w:rPr>
+          <w:rFonts w:ascii="Calibri" w:hAnsi="Calibri" w:eastAsia="Calibri" w:cs="Calibri"/>
+          <w:noProof w:val="0"/>
+          <w:sz w:val="22"/>
+          <w:szCs w:val="22"/>
+          <w:lang w:val="pt-PT"/>
+        </w:rPr>
+      </w:pPr>
+      <w:r>
+        <w:rPr>
+          <w:rFonts w:ascii="Calibri" w:hAnsi="Calibri" w:eastAsia="Calibri" w:cs="Calibri"/>
+          <w:noProof w:val="0"/>
+          <w:sz w:val="22"/>
+          <w:szCs w:val="22"/>
+          <w:lang w:val="pt-PT"/>
+        </w:rPr>
+        <w:t xml:space="preserve">4.1.1 - </w:t>
+      </w:r>
+      <w:r>
+        <w:rPr>
+          <w:rFonts w:ascii="Calibri" w:hAnsi="Calibri" w:eastAsia="Calibri" w:cs="Calibri"/>
+          <w:b w:val="1"/>
+          <w:bCs w:val="1"/>
+          <w:noProof w:val="0"/>
+          <w:sz w:val="22"/>
+          <w:szCs w:val="22"/>
+          <w:lang w:val="pt-PT"/>
+        </w:rPr>
+        <w:t>Aula 01 - Introdução ao Chromebook</w:t>
+      </w:r>
+    </w:p>
+    <w:p>
+      <w:pPr>
+        <w:pStyle w:val="ListParagraph"/>
+        <w:numPr>
+          <w:ilvl w:val="0"/>
+          <w:numId w:val="2"/>
+        </w:numPr>
+        <w:jc w:val="both"/>
+        <w:rPr>
+          <w:noProof w:val="0"/>
+          <w:lang w:val="pt-PT"/>
+        </w:rPr>
+      </w:pPr>
+      <w:r>
+        <w:rPr>
+          <w:noProof w:val="0"/>
+          <w:lang w:val="pt-PT"/>
+        </w:rPr>
+        <w:t>Apresentação do Chromebook: Conhecer o dispositivo e seus recursos.</w:t>
+      </w:r>
+    </w:p>
+    <w:p>
+      <w:pPr>
+        <w:pStyle w:val="ListParagraph"/>
+        <w:numPr>
+          <w:ilvl w:val="0"/>
+          <w:numId w:val="2"/>
+        </w:numPr>
+        <w:spacing w:before="0" w:beforeAutospacing="off" w:after="0" w:afterAutospacing="off"/>
+        <w:rPr>
+          <w:noProof w:val="0"/>
+          <w:lang w:val="pt-PT"/>
+        </w:rPr>
+      </w:pPr>
+      <w:r>
+        <w:rPr>
+          <w:noProof w:val="0"/>
+          <w:lang w:val="pt-PT"/>
+        </w:rPr>
+        <w:t>Ligando e configurando o Chromebook: Configurações iniciais.</w:t>
+      </w:r>
+    </w:p>
+    <w:p>
+      <w:pPr>
+        <w:pStyle w:val="ListParagraph"/>
+        <w:numPr>
+          <w:ilvl w:val="0"/>
+          <w:numId w:val="2"/>
+        </w:numPr>
+        <w:spacing w:before="0" w:beforeAutospacing="off" w:after="0" w:afterAutospacing="off"/>
+        <w:rPr>
+          <w:noProof w:val="0"/>
+          <w:lang w:val="pt-PT"/>
+        </w:rPr>
+      </w:pPr>
+      <w:r>
+        <w:rPr>
+          <w:noProof w:val="0"/>
+          <w:lang w:val="pt-PT"/>
+        </w:rPr>
+        <w:t>Navegação na Internet: Uso do navegador.</w:t>
+      </w:r>
+    </w:p>
+    <w:p>
+      <w:pPr>
+        <w:pStyle w:val="ListParagraph"/>
+        <w:numPr>
+          <w:ilvl w:val="0"/>
+          <w:numId w:val="2"/>
+        </w:numPr>
+        <w:spacing w:before="0" w:beforeAutospacing="off" w:after="0" w:afterAutospacing="off"/>
+        <w:rPr>
+          <w:noProof w:val="0"/>
+          <w:lang w:val="pt-PT"/>
+        </w:rPr>
+      </w:pPr>
+      <w:r>
+        <w:rPr>
+          <w:noProof w:val="0"/>
+          <w:lang w:val="pt-PT"/>
+        </w:rPr>
+        <w:t>Principais atalhos e funcionalidades.</w:t>
+      </w:r>
+    </w:p>
+    <w:p>
+      <w:pPr>
+        <w:pStyle w:val="Normal"/>
+        <w:spacing w:before="0" w:beforeAutospacing="off" w:after="0" w:afterAutospacing="off"/>
+        <w:ind w:left="0"/>
+        <w:rPr>
+          <w:noProof w:val="0"/>
+          <w:lang w:val="pt-PT"/>
+        </w:rPr>
+      </w:pPr>
+    </w:p>
+    <w:p>
+      <w:pPr>
+        <w:pStyle w:val="Normal"/>
+        <w:jc w:val="both"/>
+        <w:rPr>
+          <w:b w:val="1"/>
+          <w:bCs w:val="1"/>
+        </w:rPr>
+      </w:pPr>
+      <w:r>
+        <w:rPr/>
+        <w:t xml:space="preserve">4.1.2 - </w:t>
+      </w:r>
+      <w:r>
+        <w:rPr>
+          <w:b w:val="1"/>
+          <w:bCs w:val="1"/>
+        </w:rPr>
+        <w:t>A</w:t>
+      </w:r>
+      <w:r>
+        <w:rPr>
+          <w:b w:val="1"/>
+          <w:bCs w:val="1"/>
+        </w:rPr>
+        <w:t xml:space="preserve">ula 02 - Introdução ao Google </w:t>
+      </w:r>
+      <w:r>
+        <w:rPr>
+          <w:b w:val="1"/>
+          <w:bCs w:val="1"/>
+        </w:rPr>
+        <w:t>Docs</w:t>
+      </w:r>
+    </w:p>
+    <w:p>
+      <w:pPr>
+        <w:pStyle w:val="ListParagraph"/>
+        <w:numPr>
+          <w:ilvl w:val="0"/>
+          <w:numId w:val="2"/>
+        </w:numPr>
+        <w:jc w:val="both"/>
+        <w:rPr>
+          <w:rFonts w:ascii="Calibri" w:hAnsi="Calibri" w:eastAsia="Calibri" w:cs="Calibri"/>
+          <w:noProof w:val="0"/>
+          <w:sz w:val="22"/>
+          <w:szCs w:val="22"/>
+          <w:lang w:val="pt-PT"/>
+        </w:rPr>
+      </w:pPr>
+      <w:r>
+        <w:rPr>
+          <w:rFonts w:ascii="Calibri" w:hAnsi="Calibri" w:eastAsia="Calibri" w:cs="Calibri"/>
+          <w:noProof w:val="0"/>
+          <w:sz w:val="22"/>
+          <w:szCs w:val="22"/>
+          <w:lang w:val="pt-PT"/>
+        </w:rPr>
+        <w:t>Introdução ao Google Docs: O que é e como acessar;</w:t>
+      </w:r>
+    </w:p>
+    <w:p>
+      <w:pPr>
+        <w:pStyle w:val="ListParagraph"/>
+        <w:numPr>
+          <w:ilvl w:val="0"/>
+          <w:numId w:val="2"/>
+        </w:numPr>
+        <w:jc w:val="both"/>
+        <w:rPr>
+          <w:rFonts w:ascii="Calibri" w:hAnsi="Calibri" w:eastAsia="Calibri" w:cs="Calibri"/>
+          <w:noProof w:val="0"/>
+          <w:sz w:val="22"/>
+          <w:szCs w:val="22"/>
+          <w:lang w:val="pt-PT"/>
+        </w:rPr>
+      </w:pPr>
+      <w:r>
+        <w:rPr>
+          <w:rFonts w:ascii="Calibri" w:hAnsi="Calibri" w:eastAsia="Calibri" w:cs="Calibri"/>
+          <w:noProof w:val="0"/>
+          <w:sz w:val="22"/>
+          <w:szCs w:val="22"/>
+          <w:lang w:val="pt-PT"/>
+        </w:rPr>
+        <w:t>Criação de documentos: Criar, editar e formatar textos;</w:t>
+      </w:r>
+    </w:p>
+    <w:p>
+      <w:pPr>
+        <w:pStyle w:val="ListParagraph"/>
+        <w:numPr>
+          <w:ilvl w:val="0"/>
+          <w:numId w:val="2"/>
+        </w:numPr>
+        <w:jc w:val="both"/>
+        <w:rPr>
+          <w:rFonts w:ascii="Calibri" w:hAnsi="Calibri" w:eastAsia="Calibri" w:cs="Calibri"/>
+          <w:noProof w:val="0"/>
+          <w:sz w:val="22"/>
+          <w:szCs w:val="22"/>
+          <w:lang w:val="pt-PT"/>
+        </w:rPr>
+      </w:pPr>
+      <w:r>
+        <w:rPr>
+          <w:rFonts w:ascii="Calibri" w:hAnsi="Calibri" w:eastAsia="Calibri" w:cs="Calibri"/>
+          <w:noProof w:val="0"/>
+          <w:sz w:val="22"/>
+          <w:szCs w:val="22"/>
+          <w:lang w:val="pt-PT"/>
+        </w:rPr>
+        <w:t>Criação de planilhas: Criar, editar e formatar planilhas;</w:t>
+      </w:r>
+    </w:p>
+    <w:p>
+      <w:pPr>
+        <w:pStyle w:val="ListParagraph"/>
+        <w:numPr>
+          <w:ilvl w:val="0"/>
+          <w:numId w:val="2"/>
+        </w:numPr>
+        <w:jc w:val="both"/>
+        <w:rPr>
+          <w:rFonts w:ascii="Calibri" w:hAnsi="Calibri" w:eastAsia="Calibri" w:cs="Calibri"/>
+          <w:noProof w:val="0"/>
+          <w:sz w:val="22"/>
+          <w:szCs w:val="22"/>
+          <w:lang w:val="pt-PT"/>
+        </w:rPr>
+      </w:pPr>
+      <w:r>
+        <w:rPr>
+          <w:rFonts w:ascii="Calibri" w:hAnsi="Calibri" w:eastAsia="Calibri" w:cs="Calibri"/>
+          <w:noProof w:val="0"/>
+          <w:sz w:val="22"/>
+          <w:szCs w:val="22"/>
+          <w:lang w:val="pt-PT"/>
+        </w:rPr>
+        <w:t>Criação de slides: Criar, editar e formatar slides;</w:t>
+      </w:r>
+    </w:p>
+    <w:p>
+      <w:pPr>
+        <w:pStyle w:val="ListParagraph"/>
+        <w:numPr>
+          <w:ilvl w:val="0"/>
+          <w:numId w:val="2"/>
+        </w:numPr>
+        <w:jc w:val="both"/>
+        <w:rPr>
+          <w:rFonts w:ascii="Calibri" w:hAnsi="Calibri" w:eastAsia="Calibri" w:cs="Calibri"/>
+          <w:noProof w:val="0"/>
+          <w:sz w:val="22"/>
+          <w:szCs w:val="22"/>
+          <w:lang w:val="pt-PT"/>
+        </w:rPr>
+      </w:pPr>
+      <w:r>
+        <w:rPr>
+          <w:rFonts w:ascii="Calibri" w:hAnsi="Calibri" w:eastAsia="Calibri" w:cs="Calibri"/>
+          <w:noProof w:val="0"/>
+          <w:sz w:val="22"/>
+          <w:szCs w:val="22"/>
+          <w:lang w:val="pt-PT"/>
+        </w:rPr>
+        <w:t>Compartilhamento de documentos: Trabalho colaborativo;</w:t>
+      </w:r>
+    </w:p>
+    <w:p>
+      <w:pPr>
+        <w:pStyle w:val="Normal"/>
+        <w:ind w:left="0"/>
+        <w:jc w:val="both"/>
+        <w:rPr>
+          <w:rFonts w:ascii="Calibri" w:hAnsi="Calibri" w:eastAsia="Calibri" w:cs="Calibri"/>
+          <w:noProof w:val="0"/>
+          <w:sz w:val="22"/>
+          <w:szCs w:val="22"/>
+          <w:lang w:val="pt-PT"/>
+        </w:rPr>
+      </w:pPr>
+      <w:r>
+        <w:rPr>
+          <w:rFonts w:ascii="Calibri" w:hAnsi="Calibri" w:eastAsia="Calibri" w:cs="Calibri"/>
+          <w:noProof w:val="0"/>
+          <w:sz w:val="22"/>
+          <w:szCs w:val="22"/>
+          <w:lang w:val="pt-PT"/>
+        </w:rPr>
+        <w:t xml:space="preserve">4.1.3 - </w:t>
+      </w:r>
+      <w:r>
+        <w:rPr>
+          <w:rFonts w:ascii="Calibri" w:hAnsi="Calibri" w:eastAsia="Calibri" w:cs="Calibri"/>
+          <w:b w:val="1"/>
+          <w:bCs w:val="1"/>
+          <w:noProof w:val="0"/>
+          <w:sz w:val="22"/>
+          <w:szCs w:val="22"/>
+          <w:lang w:val="pt-PT"/>
+        </w:rPr>
+        <w:t xml:space="preserve">Aula 03 – </w:t>
+      </w:r>
+      <w:r>
+        <w:rPr>
+          <w:rFonts w:ascii="Calibri" w:hAnsi="Calibri" w:eastAsia="Calibri" w:cs="Calibri"/>
+          <w:b w:val="1"/>
+          <w:bCs w:val="1"/>
+          <w:noProof w:val="0"/>
+          <w:sz w:val="22"/>
+          <w:szCs w:val="22"/>
+          <w:lang w:val="pt-PT"/>
+        </w:rPr>
+        <w:t>Karhoot</w:t>
+      </w:r>
+      <w:r>
+        <w:rPr>
+          <w:rFonts w:ascii="Calibri" w:hAnsi="Calibri" w:eastAsia="Calibri" w:cs="Calibri"/>
+          <w:b w:val="1"/>
+          <w:bCs w:val="1"/>
+          <w:noProof w:val="0"/>
+          <w:sz w:val="22"/>
+          <w:szCs w:val="22"/>
+          <w:lang w:val="pt-PT"/>
+        </w:rPr>
+        <w:t xml:space="preserve"> + Inteligência Artificial Generativa</w:t>
+      </w:r>
+    </w:p>
+    <w:p>
+      <w:pPr>
+        <w:pStyle w:val="ListParagraph"/>
+        <w:numPr>
+          <w:ilvl w:val="0"/>
+          <w:numId w:val="2"/>
+        </w:numPr>
+        <w:spacing w:before="0" w:beforeAutospacing="off" w:after="0" w:afterAutospacing="off"/>
+        <w:jc w:val="both"/>
+        <w:rPr>
+          <w:rFonts w:ascii="Calibri" w:hAnsi="Calibri" w:eastAsia="Calibri" w:cs="Calibri"/>
+          <w:noProof w:val="0"/>
+          <w:sz w:val="22"/>
+          <w:szCs w:val="22"/>
+          <w:lang w:val="pt-PT"/>
+        </w:rPr>
+      </w:pPr>
+      <w:r>
+        <w:rPr>
+          <w:rFonts w:ascii="Calibri" w:hAnsi="Calibri" w:eastAsia="Calibri" w:cs="Calibri"/>
+          <w:noProof w:val="0"/>
+          <w:sz w:val="22"/>
+          <w:szCs w:val="22"/>
+          <w:lang w:val="pt-PT"/>
+        </w:rPr>
+        <w:t>Kahoot</w:t>
+      </w:r>
+      <w:r>
+        <w:rPr>
+          <w:rFonts w:ascii="Calibri" w:hAnsi="Calibri" w:eastAsia="Calibri" w:cs="Calibri"/>
+          <w:noProof w:val="0"/>
+          <w:sz w:val="22"/>
+          <w:szCs w:val="22"/>
+          <w:lang w:val="pt-PT"/>
+        </w:rPr>
+        <w:t>: Introdução à plataforma de interação com os alunos;</w:t>
+      </w:r>
+    </w:p>
+    <w:p>
+      <w:pPr>
+        <w:pStyle w:val="ListParagraph"/>
+        <w:numPr>
+          <w:ilvl w:val="0"/>
+          <w:numId w:val="2"/>
+        </w:numPr>
+        <w:spacing w:before="0" w:beforeAutospacing="off" w:after="0" w:afterAutospacing="off"/>
+        <w:jc w:val="both"/>
+        <w:rPr>
+          <w:rFonts w:ascii="Calibri" w:hAnsi="Calibri" w:eastAsia="Calibri" w:cs="Calibri"/>
+          <w:noProof w:val="0"/>
+          <w:sz w:val="22"/>
+          <w:szCs w:val="22"/>
+          <w:lang w:val="pt-PT"/>
+        </w:rPr>
+      </w:pPr>
+      <w:r>
+        <w:rPr>
+          <w:rFonts w:ascii="Calibri" w:hAnsi="Calibri" w:eastAsia="Calibri" w:cs="Calibri"/>
+          <w:noProof w:val="0"/>
+          <w:sz w:val="22"/>
+          <w:szCs w:val="22"/>
+          <w:lang w:val="pt-PT"/>
+        </w:rPr>
+        <w:t xml:space="preserve">Criação de </w:t>
+      </w:r>
+      <w:r>
+        <w:rPr>
+          <w:rFonts w:ascii="Calibri" w:hAnsi="Calibri" w:eastAsia="Calibri" w:cs="Calibri"/>
+          <w:noProof w:val="0"/>
+          <w:sz w:val="22"/>
+          <w:szCs w:val="22"/>
+          <w:lang w:val="pt-PT"/>
+        </w:rPr>
+        <w:t>quizzes</w:t>
+      </w:r>
+      <w:r>
+        <w:rPr>
+          <w:rFonts w:ascii="Calibri" w:hAnsi="Calibri" w:eastAsia="Calibri" w:cs="Calibri"/>
+          <w:noProof w:val="0"/>
+          <w:sz w:val="22"/>
+          <w:szCs w:val="22"/>
+          <w:lang w:val="pt-PT"/>
+        </w:rPr>
+        <w:t xml:space="preserve"> no </w:t>
+      </w:r>
+      <w:r>
+        <w:rPr>
+          <w:rFonts w:ascii="Calibri" w:hAnsi="Calibri" w:eastAsia="Calibri" w:cs="Calibri"/>
+          <w:noProof w:val="0"/>
+          <w:sz w:val="22"/>
+          <w:szCs w:val="22"/>
+          <w:lang w:val="pt-PT"/>
+        </w:rPr>
+        <w:t>Kahoot</w:t>
+      </w:r>
+      <w:r>
+        <w:rPr>
+          <w:rFonts w:ascii="Calibri" w:hAnsi="Calibri" w:eastAsia="Calibri" w:cs="Calibri"/>
+          <w:noProof w:val="0"/>
+          <w:sz w:val="22"/>
+          <w:szCs w:val="22"/>
+          <w:lang w:val="pt-PT"/>
+        </w:rPr>
+        <w:t>: Desenvolvimento de questionários interativos;</w:t>
+      </w:r>
+    </w:p>
+    <w:p>
+      <w:pPr>
+        <w:pStyle w:val="ListParagraph"/>
+        <w:numPr>
+          <w:ilvl w:val="0"/>
+          <w:numId w:val="2"/>
+        </w:numPr>
+        <w:spacing w:before="0" w:beforeAutospacing="off" w:after="0" w:afterAutospacing="off"/>
+        <w:jc w:val="both"/>
+        <w:rPr>
+          <w:rFonts w:ascii="Calibri" w:hAnsi="Calibri" w:eastAsia="Calibri" w:cs="Calibri"/>
+          <w:noProof w:val="0"/>
+          <w:sz w:val="22"/>
+          <w:szCs w:val="22"/>
+          <w:lang w:val="pt-PT"/>
+        </w:rPr>
+      </w:pPr>
+      <w:r>
+        <w:rPr>
+          <w:rFonts w:ascii="Calibri" w:hAnsi="Calibri" w:eastAsia="Calibri" w:cs="Calibri"/>
+          <w:noProof w:val="0"/>
+          <w:sz w:val="22"/>
+          <w:szCs w:val="22"/>
+          <w:lang w:val="pt-PT"/>
+        </w:rPr>
+        <w:t>Introdução à Inteligência Artificial Generativa: Conceitos básicos;</w:t>
+      </w:r>
+    </w:p>
+    <w:p>
+      <w:pPr>
+        <w:pStyle w:val="ListParagraph"/>
+        <w:numPr>
+          <w:ilvl w:val="0"/>
+          <w:numId w:val="2"/>
+        </w:numPr>
+        <w:spacing w:before="0" w:beforeAutospacing="off" w:after="0" w:afterAutospacing="off"/>
+        <w:jc w:val="both"/>
+        <w:rPr>
+          <w:rFonts w:ascii="Calibri" w:hAnsi="Calibri" w:eastAsia="Calibri" w:cs="Calibri"/>
+          <w:noProof w:val="0"/>
+          <w:sz w:val="22"/>
+          <w:szCs w:val="22"/>
+          <w:lang w:val="pt-PT"/>
+        </w:rPr>
+      </w:pPr>
+      <w:r>
+        <w:rPr>
+          <w:rFonts w:ascii="Calibri" w:hAnsi="Calibri" w:eastAsia="Calibri" w:cs="Calibri"/>
+          <w:noProof w:val="0"/>
+          <w:sz w:val="22"/>
+          <w:szCs w:val="22"/>
+          <w:lang w:val="pt-PT"/>
+        </w:rPr>
+        <w:t>Demonstração prática: Uso de IA para criar conteúdo didático (ex. criação de exercícios, textos e slides).</w:t>
+      </w:r>
+    </w:p>
+    <w:p>
+      <w:pPr>
+        <w:pStyle w:val="Normal"/>
+        <w:jc w:val="both"/>
+      </w:pPr>
     </w:p>
     <w:p>
       <w:pPr>
@@ -1769,6 +2343,241 @@
     </w:sectPr>
   </w:body>
 </w:document>
+</file>
+
+<file path=word/numbering.xml><?xml version="1.0" encoding="utf-8"?>
+<w:numbering xmlns:w="http://schemas.openxmlformats.org/wordprocessingml/2006/main">
+  <w:abstractNum xmlns:w="http://schemas.openxmlformats.org/wordprocessingml/2006/main" w:abstractNumId="2">
+    <w:nsid w:val="546a7863"/>
+    <w:multiLevelType xmlns:w="http://schemas.openxmlformats.org/wordprocessingml/2006/main" w:val="hybridMultilevel"/>
+    <w:lvl xmlns:w="http://schemas.openxmlformats.org/wordprocessingml/2006/main" w:ilvl="0">
+      <w:start w:val="1"/>
+      <w:numFmt w:val="bullet"/>
+      <w:lvlText w:val=""/>
+      <w:lvlJc w:val="left"/>
+      <w:pPr>
+        <w:ind w:left="720" w:hanging="360"/>
+      </w:pPr>
+      <w:rPr>
+        <w:rFonts w:hint="default" w:ascii="Symbol" w:hAnsi="Symbol"/>
+      </w:rPr>
+    </w:lvl>
+    <w:lvl xmlns:w="http://schemas.openxmlformats.org/wordprocessingml/2006/main" w:ilvl="1">
+      <w:start w:val="1"/>
+      <w:numFmt w:val="bullet"/>
+      <w:lvlText w:val="o"/>
+      <w:lvlJc w:val="left"/>
+      <w:pPr>
+        <w:ind w:left="1440" w:hanging="360"/>
+      </w:pPr>
+      <w:rPr>
+        <w:rFonts w:hint="default" w:ascii="Courier New" w:hAnsi="Courier New"/>
+      </w:rPr>
+    </w:lvl>
+    <w:lvl xmlns:w="http://schemas.openxmlformats.org/wordprocessingml/2006/main" w:ilvl="2">
+      <w:start w:val="1"/>
+      <w:numFmt w:val="bullet"/>
+      <w:lvlText w:val=""/>
+      <w:lvlJc w:val="left"/>
+      <w:pPr>
+        <w:ind w:left="2160" w:hanging="360"/>
+      </w:pPr>
+      <w:rPr>
+        <w:rFonts w:hint="default" w:ascii="Wingdings" w:hAnsi="Wingdings"/>
+      </w:rPr>
+    </w:lvl>
+    <w:lvl xmlns:w="http://schemas.openxmlformats.org/wordprocessingml/2006/main" w:ilvl="3">
+      <w:start w:val="1"/>
+      <w:numFmt w:val="bullet"/>
+      <w:lvlText w:val=""/>
+      <w:lvlJc w:val="left"/>
+      <w:pPr>
+        <w:ind w:left="2880" w:hanging="360"/>
+      </w:pPr>
+      <w:rPr>
+        <w:rFonts w:hint="default" w:ascii="Symbol" w:hAnsi="Symbol"/>
+      </w:rPr>
+    </w:lvl>
+    <w:lvl xmlns:w="http://schemas.openxmlformats.org/wordprocessingml/2006/main" w:ilvl="4">
+      <w:start w:val="1"/>
+      <w:numFmt w:val="bullet"/>
+      <w:lvlText w:val="o"/>
+      <w:lvlJc w:val="left"/>
+      <w:pPr>
+        <w:ind w:left="3600" w:hanging="360"/>
+      </w:pPr>
+      <w:rPr>
+        <w:rFonts w:hint="default" w:ascii="Courier New" w:hAnsi="Courier New"/>
+      </w:rPr>
+    </w:lvl>
+    <w:lvl xmlns:w="http://schemas.openxmlformats.org/wordprocessingml/2006/main" w:ilvl="5">
+      <w:start w:val="1"/>
+      <w:numFmt w:val="bullet"/>
+      <w:lvlText w:val=""/>
+      <w:lvlJc w:val="left"/>
+      <w:pPr>
+        <w:ind w:left="4320" w:hanging="360"/>
+      </w:pPr>
+      <w:rPr>
+        <w:rFonts w:hint="default" w:ascii="Wingdings" w:hAnsi="Wingdings"/>
+      </w:rPr>
+    </w:lvl>
+    <w:lvl xmlns:w="http://schemas.openxmlformats.org/wordprocessingml/2006/main" w:ilvl="6">
+      <w:start w:val="1"/>
+      <w:numFmt w:val="bullet"/>
+      <w:lvlText w:val=""/>
+      <w:lvlJc w:val="left"/>
+      <w:pPr>
+        <w:ind w:left="5040" w:hanging="360"/>
+      </w:pPr>
+      <w:rPr>
+        <w:rFonts w:hint="default" w:ascii="Symbol" w:hAnsi="Symbol"/>
+      </w:rPr>
+    </w:lvl>
+    <w:lvl xmlns:w="http://schemas.openxmlformats.org/wordprocessingml/2006/main" w:ilvl="7">
+      <w:start w:val="1"/>
+      <w:numFmt w:val="bullet"/>
+      <w:lvlText w:val="o"/>
+      <w:lvlJc w:val="left"/>
+      <w:pPr>
+        <w:ind w:left="5760" w:hanging="360"/>
+      </w:pPr>
+      <w:rPr>
+        <w:rFonts w:hint="default" w:ascii="Courier New" w:hAnsi="Courier New"/>
+      </w:rPr>
+    </w:lvl>
+    <w:lvl xmlns:w="http://schemas.openxmlformats.org/wordprocessingml/2006/main" w:ilvl="8">
+      <w:start w:val="1"/>
+      <w:numFmt w:val="bullet"/>
+      <w:lvlText w:val=""/>
+      <w:lvlJc w:val="left"/>
+      <w:pPr>
+        <w:ind w:left="6480" w:hanging="360"/>
+      </w:pPr>
+      <w:rPr>
+        <w:rFonts w:hint="default" w:ascii="Wingdings" w:hAnsi="Wingdings"/>
+      </w:rPr>
+    </w:lvl>
+  </w:abstractNum>
+  <w:abstractNum xmlns:w="http://schemas.openxmlformats.org/wordprocessingml/2006/main" w:abstractNumId="1">
+    <w:nsid w:val="e545e17"/>
+    <w:multiLevelType xmlns:w="http://schemas.openxmlformats.org/wordprocessingml/2006/main" w:val="hybridMultilevel"/>
+    <w:lvl xmlns:w="http://schemas.openxmlformats.org/wordprocessingml/2006/main" w:ilvl="0">
+      <w:start w:val="1"/>
+      <w:numFmt w:val="bullet"/>
+      <w:lvlText w:val=""/>
+      <w:lvlJc w:val="left"/>
+      <w:pPr>
+        <w:ind w:left="720" w:hanging="360"/>
+      </w:pPr>
+      <w:rPr>
+        <w:rFonts w:hint="default" w:ascii="Symbol" w:hAnsi="Symbol"/>
+      </w:rPr>
+    </w:lvl>
+    <w:lvl xmlns:w="http://schemas.openxmlformats.org/wordprocessingml/2006/main" w:ilvl="1">
+      <w:start w:val="1"/>
+      <w:numFmt w:val="bullet"/>
+      <w:lvlText w:val="o"/>
+      <w:lvlJc w:val="left"/>
+      <w:pPr>
+        <w:ind w:left="1440" w:hanging="360"/>
+      </w:pPr>
+      <w:rPr>
+        <w:rFonts w:hint="default" w:ascii="Courier New" w:hAnsi="Courier New"/>
+      </w:rPr>
+    </w:lvl>
+    <w:lvl xmlns:w="http://schemas.openxmlformats.org/wordprocessingml/2006/main" w:ilvl="2">
+      <w:start w:val="1"/>
+      <w:numFmt w:val="bullet"/>
+      <w:lvlText w:val=""/>
+      <w:lvlJc w:val="left"/>
+      <w:pPr>
+        <w:ind w:left="2160" w:hanging="360"/>
+      </w:pPr>
+      <w:rPr>
+        <w:rFonts w:hint="default" w:ascii="Wingdings" w:hAnsi="Wingdings"/>
+      </w:rPr>
+    </w:lvl>
+    <w:lvl xmlns:w="http://schemas.openxmlformats.org/wordprocessingml/2006/main" w:ilvl="3">
+      <w:start w:val="1"/>
+      <w:numFmt w:val="bullet"/>
+      <w:lvlText w:val=""/>
+      <w:lvlJc w:val="left"/>
+      <w:pPr>
+        <w:ind w:left="2880" w:hanging="360"/>
+      </w:pPr>
+      <w:rPr>
+        <w:rFonts w:hint="default" w:ascii="Symbol" w:hAnsi="Symbol"/>
+      </w:rPr>
+    </w:lvl>
+    <w:lvl xmlns:w="http://schemas.openxmlformats.org/wordprocessingml/2006/main" w:ilvl="4">
+      <w:start w:val="1"/>
+      <w:numFmt w:val="bullet"/>
+      <w:lvlText w:val="o"/>
+      <w:lvlJc w:val="left"/>
+      <w:pPr>
+        <w:ind w:left="3600" w:hanging="360"/>
+      </w:pPr>
+      <w:rPr>
+        <w:rFonts w:hint="default" w:ascii="Courier New" w:hAnsi="Courier New"/>
+      </w:rPr>
+    </w:lvl>
+    <w:lvl xmlns:w="http://schemas.openxmlformats.org/wordprocessingml/2006/main" w:ilvl="5">
+      <w:start w:val="1"/>
+      <w:numFmt w:val="bullet"/>
+      <w:lvlText w:val=""/>
+      <w:lvlJc w:val="left"/>
+      <w:pPr>
+        <w:ind w:left="4320" w:hanging="360"/>
+      </w:pPr>
+      <w:rPr>
+        <w:rFonts w:hint="default" w:ascii="Wingdings" w:hAnsi="Wingdings"/>
+      </w:rPr>
+    </w:lvl>
+    <w:lvl xmlns:w="http://schemas.openxmlformats.org/wordprocessingml/2006/main" w:ilvl="6">
+      <w:start w:val="1"/>
+      <w:numFmt w:val="bullet"/>
+      <w:lvlText w:val=""/>
+      <w:lvlJc w:val="left"/>
+      <w:pPr>
+        <w:ind w:left="5040" w:hanging="360"/>
+      </w:pPr>
+      <w:rPr>
+        <w:rFonts w:hint="default" w:ascii="Symbol" w:hAnsi="Symbol"/>
+      </w:rPr>
+    </w:lvl>
+    <w:lvl xmlns:w="http://schemas.openxmlformats.org/wordprocessingml/2006/main" w:ilvl="7">
+      <w:start w:val="1"/>
+      <w:numFmt w:val="bullet"/>
+      <w:lvlText w:val="o"/>
+      <w:lvlJc w:val="left"/>
+      <w:pPr>
+        <w:ind w:left="5760" w:hanging="360"/>
+      </w:pPr>
+      <w:rPr>
+        <w:rFonts w:hint="default" w:ascii="Courier New" w:hAnsi="Courier New"/>
+      </w:rPr>
+    </w:lvl>
+    <w:lvl xmlns:w="http://schemas.openxmlformats.org/wordprocessingml/2006/main" w:ilvl="8">
+      <w:start w:val="1"/>
+      <w:numFmt w:val="bullet"/>
+      <w:lvlText w:val=""/>
+      <w:lvlJc w:val="left"/>
+      <w:pPr>
+        <w:ind w:left="6480" w:hanging="360"/>
+      </w:pPr>
+      <w:rPr>
+        <w:rFonts w:hint="default" w:ascii="Wingdings" w:hAnsi="Wingdings"/>
+      </w:rPr>
+    </w:lvl>
+  </w:abstractNum>
+  <w:num w:numId="2">
+    <w:abstractNumId w:val="2"/>
+  </w:num>
+  <w:num w:numId="1">
+    <w:abstractNumId w:val="1"/>
+  </w:num>
+</w:numbering>
 </file>
 
 <file path=word/styles.xml><?xml version="1.0" encoding="utf-8"?>
@@ -2192,6 +3001,16 @@
     <w:semiHidden/>
     <w:unhideWhenUsed/>
   </w:style>
+  <w:style xmlns:w14="http://schemas.microsoft.com/office/word/2010/wordml" xmlns:mc="http://schemas.openxmlformats.org/markup-compatibility/2006" xmlns:w="http://schemas.openxmlformats.org/wordprocessingml/2006/main" w:type="paragraph" w:styleId="ListParagraph" mc:Ignorable="w14">
+    <w:name xmlns:w="http://schemas.openxmlformats.org/wordprocessingml/2006/main" w:val="List Paragraph"/>
+    <w:basedOn xmlns:w="http://schemas.openxmlformats.org/wordprocessingml/2006/main" w:val="Normal"/>
+    <w:uiPriority xmlns:w="http://schemas.openxmlformats.org/wordprocessingml/2006/main" w:val="34"/>
+    <w:qFormat xmlns:w="http://schemas.openxmlformats.org/wordprocessingml/2006/main"/>
+    <w:pPr xmlns:w="http://schemas.openxmlformats.org/wordprocessingml/2006/main">
+      <w:ind xmlns:w="http://schemas.openxmlformats.org/wordprocessingml/2006/main" w:left="720"/>
+      <w:contextualSpacing xmlns:w="http://schemas.openxmlformats.org/wordprocessingml/2006/main"/>
+    </w:pPr>
+  </w:style>
 </w:styles>
 </file>
 

</xml_diff>

<commit_message>
doc: edit chromebook classes schedule
</commit_message>
<xml_diff>
--- a/src/docs/proposal.docx
+++ b/src/docs/proposal.docx
@@ -1154,6 +1154,42 @@
         </w:rPr>
         <w:t>Aula 01 - Introdução ao Chromebook</w:t>
       </w:r>
+      <w:r>
+        <w:rPr>
+          <w:rFonts w:ascii="Calibri" w:hAnsi="Calibri" w:eastAsia="Calibri" w:cs="Calibri"/>
+          <w:b w:val="1"/>
+          <w:bCs w:val="1"/>
+          <w:noProof w:val="0"/>
+          <w:sz w:val="22"/>
+          <w:szCs w:val="22"/>
+          <w:lang w:val="pt-PT"/>
+        </w:rPr>
+        <w:t xml:space="preserve"> | </w:t>
+      </w:r>
+      <w:r>
+        <w:rPr>
+          <w:rFonts w:ascii="Calibri" w:hAnsi="Calibri" w:eastAsia="Calibri" w:cs="Calibri"/>
+          <w:b w:val="1"/>
+          <w:bCs w:val="1"/>
+          <w:noProof w:val="0"/>
+          <w:sz w:val="22"/>
+          <w:szCs w:val="22"/>
+          <w:lang w:val="pt-PT"/>
+        </w:rPr>
+        <w:t>Karhoot</w:t>
+      </w:r>
+      <w:r>
+        <w:rPr>
+          <w:rFonts w:ascii="Calibri" w:hAnsi="Calibri" w:eastAsia="Calibri" w:cs="Calibri"/>
+          <w:b w:val="1"/>
+          <w:bCs w:val="1"/>
+          <w:noProof w:val="0"/>
+          <w:sz w:val="22"/>
+          <w:szCs w:val="22"/>
+          <w:lang w:val="pt-PT"/>
+        </w:rPr>
+        <w:t xml:space="preserve"> | Inteligência Artificial Generativa</w:t>
+      </w:r>
     </w:p>
     <w:p>
       <w:pPr>
@@ -1241,243 +1277,29 @@
     </w:p>
     <w:p>
       <w:pPr>
-        <w:pStyle w:val="Normal"/>
-        <w:spacing w:before="0" w:beforeAutospacing="off" w:after="0" w:afterAutospacing="off"/>
-        <w:ind w:left="0"/>
-        <w:rPr>
-          <w:noProof w:val="0"/>
-          <w:lang w:val="pt-PT"/>
-        </w:rPr>
-      </w:pPr>
-    </w:p>
-    <w:p>
-      <w:pPr>
-        <w:pStyle w:val="Normal"/>
-        <w:jc w:val="both"/>
-        <w:rPr>
-          <w:b w:val="1"/>
-          <w:bCs w:val="1"/>
-        </w:rPr>
-      </w:pPr>
-      <w:r>
-        <w:rPr/>
-        <w:t xml:space="preserve">4.1.2 - </w:t>
-      </w:r>
-      <w:r>
-        <w:rPr>
-          <w:b w:val="1"/>
-          <w:bCs w:val="1"/>
-        </w:rPr>
-        <w:t>A</w:t>
-      </w:r>
-      <w:r>
-        <w:rPr>
-          <w:b w:val="1"/>
-          <w:bCs w:val="1"/>
-        </w:rPr>
-        <w:t xml:space="preserve">ula 02 - Introdução ao Google </w:t>
-      </w:r>
-      <w:r>
-        <w:rPr>
-          <w:b w:val="1"/>
-          <w:bCs w:val="1"/>
-        </w:rPr>
-        <w:t>Docs</w:t>
-      </w:r>
-    </w:p>
-    <w:p>
-      <w:pPr>
         <w:pStyle w:val="ListParagraph"/>
         <w:numPr>
           <w:ilvl w:val="0"/>
           <w:numId w:val="2"/>
         </w:numPr>
-        <w:jc w:val="both"/>
-        <w:rPr>
-          <w:rFonts w:ascii="Calibri" w:hAnsi="Calibri" w:eastAsia="Calibri" w:cs="Calibri"/>
-          <w:noProof w:val="0"/>
-          <w:sz w:val="22"/>
-          <w:szCs w:val="22"/>
-          <w:lang w:val="pt-PT"/>
-        </w:rPr>
-      </w:pPr>
-      <w:r>
-        <w:rPr>
-          <w:rFonts w:ascii="Calibri" w:hAnsi="Calibri" w:eastAsia="Calibri" w:cs="Calibri"/>
-          <w:noProof w:val="0"/>
-          <w:sz w:val="22"/>
-          <w:szCs w:val="22"/>
-          <w:lang w:val="pt-PT"/>
-        </w:rPr>
-        <w:t>Introdução ao Google Docs: O que é e como acessar;</w:t>
-      </w:r>
-    </w:p>
-    <w:p>
-      <w:pPr>
-        <w:pStyle w:val="ListParagraph"/>
-        <w:numPr>
-          <w:ilvl w:val="0"/>
-          <w:numId w:val="2"/>
-        </w:numPr>
-        <w:jc w:val="both"/>
-        <w:rPr>
-          <w:rFonts w:ascii="Calibri" w:hAnsi="Calibri" w:eastAsia="Calibri" w:cs="Calibri"/>
-          <w:noProof w:val="0"/>
-          <w:sz w:val="22"/>
-          <w:szCs w:val="22"/>
-          <w:lang w:val="pt-PT"/>
-        </w:rPr>
-      </w:pPr>
-      <w:r>
-        <w:rPr>
-          <w:rFonts w:ascii="Calibri" w:hAnsi="Calibri" w:eastAsia="Calibri" w:cs="Calibri"/>
-          <w:noProof w:val="0"/>
-          <w:sz w:val="22"/>
-          <w:szCs w:val="22"/>
-          <w:lang w:val="pt-PT"/>
-        </w:rPr>
-        <w:t>Criação de documentos: Criar, editar e formatar textos;</w:t>
-      </w:r>
-    </w:p>
-    <w:p>
-      <w:pPr>
-        <w:pStyle w:val="ListParagraph"/>
-        <w:numPr>
-          <w:ilvl w:val="0"/>
-          <w:numId w:val="2"/>
-        </w:numPr>
-        <w:jc w:val="both"/>
-        <w:rPr>
-          <w:rFonts w:ascii="Calibri" w:hAnsi="Calibri" w:eastAsia="Calibri" w:cs="Calibri"/>
-          <w:noProof w:val="0"/>
-          <w:sz w:val="22"/>
-          <w:szCs w:val="22"/>
-          <w:lang w:val="pt-PT"/>
-        </w:rPr>
-      </w:pPr>
-      <w:r>
-        <w:rPr>
-          <w:rFonts w:ascii="Calibri" w:hAnsi="Calibri" w:eastAsia="Calibri" w:cs="Calibri"/>
-          <w:noProof w:val="0"/>
-          <w:sz w:val="22"/>
-          <w:szCs w:val="22"/>
-          <w:lang w:val="pt-PT"/>
-        </w:rPr>
-        <w:t>Criação de planilhas: Criar, editar e formatar planilhas;</w:t>
-      </w:r>
-    </w:p>
-    <w:p>
-      <w:pPr>
-        <w:pStyle w:val="ListParagraph"/>
-        <w:numPr>
-          <w:ilvl w:val="0"/>
-          <w:numId w:val="2"/>
-        </w:numPr>
-        <w:jc w:val="both"/>
-        <w:rPr>
-          <w:rFonts w:ascii="Calibri" w:hAnsi="Calibri" w:eastAsia="Calibri" w:cs="Calibri"/>
-          <w:noProof w:val="0"/>
-          <w:sz w:val="22"/>
-          <w:szCs w:val="22"/>
-          <w:lang w:val="pt-PT"/>
-        </w:rPr>
-      </w:pPr>
-      <w:r>
-        <w:rPr>
-          <w:rFonts w:ascii="Calibri" w:hAnsi="Calibri" w:eastAsia="Calibri" w:cs="Calibri"/>
-          <w:noProof w:val="0"/>
-          <w:sz w:val="22"/>
-          <w:szCs w:val="22"/>
-          <w:lang w:val="pt-PT"/>
-        </w:rPr>
-        <w:t>Criação de slides: Criar, editar e formatar slides;</w:t>
-      </w:r>
-    </w:p>
-    <w:p>
-      <w:pPr>
-        <w:pStyle w:val="ListParagraph"/>
-        <w:numPr>
-          <w:ilvl w:val="0"/>
-          <w:numId w:val="2"/>
-        </w:numPr>
-        <w:jc w:val="both"/>
-        <w:rPr>
-          <w:rFonts w:ascii="Calibri" w:hAnsi="Calibri" w:eastAsia="Calibri" w:cs="Calibri"/>
-          <w:noProof w:val="0"/>
-          <w:sz w:val="22"/>
-          <w:szCs w:val="22"/>
-          <w:lang w:val="pt-PT"/>
-        </w:rPr>
-      </w:pPr>
-      <w:r>
-        <w:rPr>
-          <w:rFonts w:ascii="Calibri" w:hAnsi="Calibri" w:eastAsia="Calibri" w:cs="Calibri"/>
-          <w:noProof w:val="0"/>
-          <w:sz w:val="22"/>
-          <w:szCs w:val="22"/>
-          <w:lang w:val="pt-PT"/>
-        </w:rPr>
-        <w:t>Compartilhamento de documentos: Trabalho colaborativo;</w:t>
-      </w:r>
-    </w:p>
-    <w:p>
-      <w:pPr>
-        <w:pStyle w:val="Normal"/>
-        <w:ind w:left="0"/>
-        <w:jc w:val="both"/>
-        <w:rPr>
-          <w:rFonts w:ascii="Calibri" w:hAnsi="Calibri" w:eastAsia="Calibri" w:cs="Calibri"/>
-          <w:noProof w:val="0"/>
-          <w:sz w:val="22"/>
-          <w:szCs w:val="22"/>
-          <w:lang w:val="pt-PT"/>
-        </w:rPr>
-      </w:pPr>
-      <w:r>
-        <w:rPr>
-          <w:rFonts w:ascii="Calibri" w:hAnsi="Calibri" w:eastAsia="Calibri" w:cs="Calibri"/>
-          <w:noProof w:val="0"/>
-          <w:sz w:val="22"/>
-          <w:szCs w:val="22"/>
-          <w:lang w:val="pt-PT"/>
-        </w:rPr>
-        <w:t xml:space="preserve">4.1.3 - </w:t>
-      </w:r>
-      <w:r>
-        <w:rPr>
-          <w:rFonts w:ascii="Calibri" w:hAnsi="Calibri" w:eastAsia="Calibri" w:cs="Calibri"/>
-          <w:b w:val="1"/>
-          <w:bCs w:val="1"/>
-          <w:noProof w:val="0"/>
-          <w:sz w:val="22"/>
-          <w:szCs w:val="22"/>
-          <w:lang w:val="pt-PT"/>
-        </w:rPr>
-        <w:t xml:space="preserve">Aula 03 – </w:t>
-      </w:r>
-      <w:r>
-        <w:rPr>
-          <w:rFonts w:ascii="Calibri" w:hAnsi="Calibri" w:eastAsia="Calibri" w:cs="Calibri"/>
-          <w:b w:val="1"/>
-          <w:bCs w:val="1"/>
-          <w:noProof w:val="0"/>
-          <w:sz w:val="22"/>
-          <w:szCs w:val="22"/>
-          <w:lang w:val="pt-PT"/>
-        </w:rPr>
-        <w:t>Karhoot</w:t>
-      </w:r>
-      <w:r>
-        <w:rPr>
-          <w:rFonts w:ascii="Calibri" w:hAnsi="Calibri" w:eastAsia="Calibri" w:cs="Calibri"/>
-          <w:b w:val="1"/>
-          <w:bCs w:val="1"/>
-          <w:noProof w:val="0"/>
-          <w:sz w:val="22"/>
-          <w:szCs w:val="22"/>
-          <w:lang w:val="pt-PT"/>
-        </w:rPr>
-        <w:t xml:space="preserve"> + Inteligência Artificial Generativa</w:t>
+        <w:spacing w:before="0" w:beforeAutospacing="off" w:after="0" w:afterAutospacing="off"/>
+        <w:rPr>
+          <w:rFonts w:ascii="Calibri" w:hAnsi="Calibri" w:eastAsia="Calibri" w:cs="Calibri"/>
+          <w:noProof w:val="0"/>
+          <w:sz w:val="22"/>
+          <w:szCs w:val="22"/>
+          <w:lang w:val="pt-PT"/>
+        </w:rPr>
+      </w:pPr>
+      <w:r>
+        <w:rPr>
+          <w:rFonts w:ascii="Calibri" w:hAnsi="Calibri" w:eastAsia="Calibri" w:cs="Calibri"/>
+          <w:noProof w:val="0"/>
+          <w:sz w:val="22"/>
+          <w:szCs w:val="22"/>
+          <w:lang w:val="pt-PT"/>
+        </w:rPr>
+        <w:t>Kahoot: Introdução à plataforma de interação com os alunos;</w:t>
       </w:r>
     </w:p>
     <w:p>
@@ -1505,17 +1327,7 @@
           <w:szCs w:val="22"/>
           <w:lang w:val="pt-PT"/>
         </w:rPr>
-        <w:t>Kahoot</w:t>
-      </w:r>
-      <w:r>
-        <w:rPr>
-          <w:rFonts w:ascii="Calibri" w:hAnsi="Calibri" w:eastAsia="Calibri" w:cs="Calibri"/>
-          <w:noProof w:val="0"/>
-          <w:sz w:val="22"/>
-          <w:szCs w:val="22"/>
-          <w:lang w:val="pt-PT"/>
-        </w:rPr>
-        <w:t>: Introdução à plataforma de interação com os alunos;</w:t>
+        <w:t>Criação de quizzes no Kahoot: Desenvolvimento de questionários interativos;</w:t>
       </w:r>
     </w:p>
     <w:p>
@@ -1543,47 +1355,7 @@
           <w:szCs w:val="22"/>
           <w:lang w:val="pt-PT"/>
         </w:rPr>
-        <w:t xml:space="preserve">Criação de </w:t>
-      </w:r>
-      <w:r>
-        <w:rPr>
-          <w:rFonts w:ascii="Calibri" w:hAnsi="Calibri" w:eastAsia="Calibri" w:cs="Calibri"/>
-          <w:noProof w:val="0"/>
-          <w:sz w:val="22"/>
-          <w:szCs w:val="22"/>
-          <w:lang w:val="pt-PT"/>
-        </w:rPr>
-        <w:t>quizzes</w:t>
-      </w:r>
-      <w:r>
-        <w:rPr>
-          <w:rFonts w:ascii="Calibri" w:hAnsi="Calibri" w:eastAsia="Calibri" w:cs="Calibri"/>
-          <w:noProof w:val="0"/>
-          <w:sz w:val="22"/>
-          <w:szCs w:val="22"/>
-          <w:lang w:val="pt-PT"/>
-        </w:rPr>
-        <w:t xml:space="preserve"> no </w:t>
-      </w:r>
-      <w:r>
-        <w:rPr>
-          <w:rFonts w:ascii="Calibri" w:hAnsi="Calibri" w:eastAsia="Calibri" w:cs="Calibri"/>
-          <w:noProof w:val="0"/>
-          <w:sz w:val="22"/>
-          <w:szCs w:val="22"/>
-          <w:lang w:val="pt-PT"/>
-        </w:rPr>
-        <w:t>Kahoot</w:t>
-      </w:r>
-      <w:r>
-        <w:rPr>
-          <w:rFonts w:ascii="Calibri" w:hAnsi="Calibri" w:eastAsia="Calibri" w:cs="Calibri"/>
-          <w:noProof w:val="0"/>
-          <w:sz w:val="22"/>
-          <w:szCs w:val="22"/>
-          <w:lang w:val="pt-PT"/>
-        </w:rPr>
-        <w:t>: Desenvolvimento de questionários interativos;</w:t>
+        <w:t>Introdução à Inteligência Artificial Generativa: Conceitos básicos;</w:t>
       </w:r>
     </w:p>
     <w:p>
@@ -1611,7 +1383,53 @@
           <w:szCs w:val="22"/>
           <w:lang w:val="pt-PT"/>
         </w:rPr>
-        <w:t>Introdução à Inteligência Artificial Generativa: Conceitos básicos;</w:t>
+        <w:t>Demonstração prática: Uso de IA para criar conteúdo didático (ex. criação de exercícios, textos e slides).</w:t>
+      </w:r>
+    </w:p>
+    <w:p>
+      <w:pPr>
+        <w:pStyle w:val="Normal"/>
+        <w:spacing w:before="0" w:beforeAutospacing="off" w:after="0" w:afterAutospacing="off"/>
+        <w:ind w:left="0"/>
+        <w:rPr>
+          <w:noProof w:val="0"/>
+          <w:lang w:val="pt-PT"/>
+        </w:rPr>
+      </w:pPr>
+    </w:p>
+    <w:p>
+      <w:pPr>
+        <w:pStyle w:val="Normal"/>
+        <w:jc w:val="both"/>
+        <w:rPr>
+          <w:b w:val="1"/>
+          <w:bCs w:val="1"/>
+        </w:rPr>
+      </w:pPr>
+      <w:r>
+        <w:rPr/>
+        <w:t xml:space="preserve">4.1.2 - </w:t>
+      </w:r>
+      <w:r>
+        <w:rPr>
+          <w:b w:val="1"/>
+          <w:bCs w:val="1"/>
+        </w:rPr>
+        <w:t>A</w:t>
+      </w:r>
+      <w:r>
+        <w:rPr>
+          <w:b w:val="1"/>
+          <w:bCs w:val="1"/>
+        </w:rPr>
+        <w:t xml:space="preserve">ula 02 - Introdução ao Google </w:t>
+      </w:r>
+      <w:r>
+        <w:rPr>
+          <w:b w:val="1"/>
+          <w:bCs w:val="1"/>
+        </w:rPr>
+        <w:t>Docs</w:t>
       </w:r>
     </w:p>
     <w:p>
@@ -1621,7 +1439,6 @@
           <w:ilvl w:val="0"/>
           <w:numId w:val="2"/>
         </w:numPr>
-        <w:spacing w:before="0" w:beforeAutospacing="off" w:after="0" w:afterAutospacing="off"/>
         <w:jc w:val="both"/>
         <w:rPr>
           <w:rFonts w:ascii="Calibri" w:hAnsi="Calibri" w:eastAsia="Calibri" w:cs="Calibri"/>
@@ -1639,14 +1456,116 @@
           <w:szCs w:val="22"/>
           <w:lang w:val="pt-PT"/>
         </w:rPr>
-        <w:t>Demonstração prática: Uso de IA para criar conteúdo didático (ex. criação de exercícios, textos e slides).</w:t>
-      </w:r>
-    </w:p>
-    <w:p>
-      <w:pPr>
-        <w:pStyle w:val="Normal"/>
+        <w:t>Introdução ao Google Docs: O que é e como acessar;</w:t>
+      </w:r>
+    </w:p>
+    <w:p>
+      <w:pPr>
+        <w:pStyle w:val="ListParagraph"/>
+        <w:numPr>
+          <w:ilvl w:val="0"/>
+          <w:numId w:val="2"/>
+        </w:numPr>
         <w:jc w:val="both"/>
-      </w:pPr>
+        <w:rPr>
+          <w:rFonts w:ascii="Calibri" w:hAnsi="Calibri" w:eastAsia="Calibri" w:cs="Calibri"/>
+          <w:noProof w:val="0"/>
+          <w:sz w:val="22"/>
+          <w:szCs w:val="22"/>
+          <w:lang w:val="pt-PT"/>
+        </w:rPr>
+      </w:pPr>
+      <w:r>
+        <w:rPr>
+          <w:rFonts w:ascii="Calibri" w:hAnsi="Calibri" w:eastAsia="Calibri" w:cs="Calibri"/>
+          <w:noProof w:val="0"/>
+          <w:sz w:val="22"/>
+          <w:szCs w:val="22"/>
+          <w:lang w:val="pt-PT"/>
+        </w:rPr>
+        <w:t>Criação de documentos: Criar, editar e formatar textos;</w:t>
+      </w:r>
+    </w:p>
+    <w:p>
+      <w:pPr>
+        <w:pStyle w:val="ListParagraph"/>
+        <w:numPr>
+          <w:ilvl w:val="0"/>
+          <w:numId w:val="2"/>
+        </w:numPr>
+        <w:jc w:val="both"/>
+        <w:rPr>
+          <w:rFonts w:ascii="Calibri" w:hAnsi="Calibri" w:eastAsia="Calibri" w:cs="Calibri"/>
+          <w:noProof w:val="0"/>
+          <w:sz w:val="22"/>
+          <w:szCs w:val="22"/>
+          <w:lang w:val="pt-PT"/>
+        </w:rPr>
+      </w:pPr>
+      <w:r>
+        <w:rPr>
+          <w:rFonts w:ascii="Calibri" w:hAnsi="Calibri" w:eastAsia="Calibri" w:cs="Calibri"/>
+          <w:noProof w:val="0"/>
+          <w:sz w:val="22"/>
+          <w:szCs w:val="22"/>
+          <w:lang w:val="pt-PT"/>
+        </w:rPr>
+        <w:t>Criação de planilhas: Criar, editar e formatar planilhas;</w:t>
+      </w:r>
+    </w:p>
+    <w:p>
+      <w:pPr>
+        <w:pStyle w:val="ListParagraph"/>
+        <w:numPr>
+          <w:ilvl w:val="0"/>
+          <w:numId w:val="2"/>
+        </w:numPr>
+        <w:jc w:val="both"/>
+        <w:rPr>
+          <w:rFonts w:ascii="Calibri" w:hAnsi="Calibri" w:eastAsia="Calibri" w:cs="Calibri"/>
+          <w:noProof w:val="0"/>
+          <w:sz w:val="22"/>
+          <w:szCs w:val="22"/>
+          <w:lang w:val="pt-PT"/>
+        </w:rPr>
+      </w:pPr>
+      <w:r>
+        <w:rPr>
+          <w:rFonts w:ascii="Calibri" w:hAnsi="Calibri" w:eastAsia="Calibri" w:cs="Calibri"/>
+          <w:noProof w:val="0"/>
+          <w:sz w:val="22"/>
+          <w:szCs w:val="22"/>
+          <w:lang w:val="pt-PT"/>
+        </w:rPr>
+        <w:t>Criação de slides: Criar, editar e formatar slides;</w:t>
+      </w:r>
+    </w:p>
+    <w:p>
+      <w:pPr>
+        <w:pStyle w:val="ListParagraph"/>
+        <w:numPr>
+          <w:ilvl w:val="0"/>
+          <w:numId w:val="2"/>
+        </w:numPr>
+        <w:jc w:val="both"/>
+        <w:rPr>
+          <w:rFonts w:ascii="Calibri" w:hAnsi="Calibri" w:eastAsia="Calibri" w:cs="Calibri"/>
+          <w:noProof w:val="0"/>
+          <w:sz w:val="22"/>
+          <w:szCs w:val="22"/>
+          <w:lang w:val="pt-PT"/>
+        </w:rPr>
+      </w:pPr>
+      <w:r>
+        <w:rPr>
+          <w:rFonts w:ascii="Calibri" w:hAnsi="Calibri" w:eastAsia="Calibri" w:cs="Calibri"/>
+          <w:noProof w:val="0"/>
+          <w:sz w:val="22"/>
+          <w:szCs w:val="22"/>
+          <w:lang w:val="pt-PT"/>
+        </w:rPr>
+        <w:t>Compartilhamento de documentos: Trabalho colaborativo;</w:t>
+      </w:r>
     </w:p>
     <w:p>
       <w:pPr>

</xml_diff>